<commit_message>
Added features to project proposal
</commit_message>
<xml_diff>
--- a/Documentation/Project Proposal.docx
+++ b/Documentation/Project Proposal.docx
@@ -1,6 +1,6 @@
 
 <file path=word/document.xml><?xml version="1.0" encoding="utf-8"?>
-<w:document xmlns:wpc="http://schemas.microsoft.com/office/word/2010/wordprocessingCanvas" xmlns:mc="http://schemas.openxmlformats.org/markup-compatibility/2006" xmlns:o="urn:schemas-microsoft-com:office:office" xmlns:r="http://schemas.openxmlformats.org/officeDocument/2006/relationships" xmlns:m="http://schemas.openxmlformats.org/officeDocument/2006/math" xmlns:v="urn:schemas-microsoft-com:vml" xmlns:wp14="http://schemas.microsoft.com/office/word/2010/wordprocessingDrawing" xmlns:wp="http://schemas.openxmlformats.org/drawingml/2006/wordprocessingDrawing" xmlns:w10="urn:schemas-microsoft-com:office:word" xmlns:w="http://schemas.openxmlformats.org/wordprocessingml/2006/main" xmlns:w14="http://schemas.microsoft.com/office/word/2010/wordml" xmlns:w15="http://schemas.microsoft.com/office/word/2012/wordml" xmlns:wpg="http://schemas.microsoft.com/office/word/2010/wordprocessingGroup" xmlns:wpi="http://schemas.microsoft.com/office/word/2010/wordprocessingInk" xmlns:wne="http://schemas.microsoft.com/office/word/2006/wordml" xmlns:wps="http://schemas.microsoft.com/office/word/2010/wordprocessingShape" mc:Ignorable="w14 w15 wp14">
+<w:document xmlns:wpc="http://schemas.microsoft.com/office/word/2010/wordprocessingCanvas" xmlns:cx="http://schemas.microsoft.com/office/drawing/2014/chartex" xmlns:cx1="http://schemas.microsoft.com/office/drawing/2015/9/8/chartex" xmlns:mc="http://schemas.openxmlformats.org/markup-compatibility/2006" xmlns:o="urn:schemas-microsoft-com:office:office" xmlns:r="http://schemas.openxmlformats.org/officeDocument/2006/relationships" xmlns:m="http://schemas.openxmlformats.org/officeDocument/2006/math" xmlns:v="urn:schemas-microsoft-com:vml" xmlns:wp14="http://schemas.microsoft.com/office/word/2010/wordprocessingDrawing" xmlns:wp="http://schemas.openxmlformats.org/drawingml/2006/wordprocessingDrawing" xmlns:w10="urn:schemas-microsoft-com:office:word" xmlns:w="http://schemas.openxmlformats.org/wordprocessingml/2006/main" xmlns:w14="http://schemas.microsoft.com/office/word/2010/wordml" xmlns:w15="http://schemas.microsoft.com/office/word/2012/wordml" xmlns:w16se="http://schemas.microsoft.com/office/word/2015/wordml/symex" xmlns:wpg="http://schemas.microsoft.com/office/word/2010/wordprocessingGroup" xmlns:wpi="http://schemas.microsoft.com/office/word/2010/wordprocessingInk" xmlns:wne="http://schemas.microsoft.com/office/word/2006/wordml" xmlns:wps="http://schemas.microsoft.com/office/word/2010/wordprocessingShape" mc:Ignorable="w14 w15 w16se wp14">
   <w:body>
     <w:p>
       <w:pPr>
@@ -707,16 +707,86 @@
           </w:p>
         </w:tc>
       </w:tr>
+      <w:tr>
+        <w:trPr>
+          <w:trHeight w:val="480"/>
+        </w:trPr>
+        <w:tc>
+          <w:tcPr>
+            <w:tcW w:w="0" w:type="auto"/>
+            <w:tcBorders>
+              <w:top w:val="single" w:sz="8" w:space="0" w:color="000000"/>
+              <w:left w:val="single" w:sz="8" w:space="0" w:color="000000"/>
+              <w:bottom w:val="single" w:sz="8" w:space="0" w:color="000000"/>
+              <w:right w:val="single" w:sz="8" w:space="0" w:color="000000"/>
+            </w:tcBorders>
+            <w:tcMar>
+              <w:top w:w="100" w:type="dxa"/>
+              <w:left w:w="100" w:type="dxa"/>
+              <w:bottom w:w="100" w:type="dxa"/>
+              <w:right w:w="100" w:type="dxa"/>
+            </w:tcMar>
+          </w:tcPr>
+          <w:p>
+            <w:pPr>
+              <w:spacing w:after="0" w:line="240" w:lineRule="auto"/>
+              <w:rPr>
+                <w:rFonts w:ascii="Arial" w:eastAsia="Times New Roman" w:hAnsi="Arial" w:cs="Arial"/>
+                <w:b/>
+                <w:bCs/>
+                <w:color w:val="000000"/>
+              </w:rPr>
+            </w:pPr>
+            <w:r>
+              <w:rPr>
+                <w:rFonts w:ascii="Arial" w:eastAsia="Times New Roman" w:hAnsi="Arial" w:cs="Arial"/>
+                <w:b/>
+                <w:bCs/>
+                <w:color w:val="000000"/>
+              </w:rPr>
+              <w:t>2.4</w:t>
+            </w:r>
+          </w:p>
+        </w:tc>
+        <w:tc>
+          <w:tcPr>
+            <w:tcW w:w="8754" w:type="dxa"/>
+            <w:tcBorders>
+              <w:top w:val="single" w:sz="8" w:space="0" w:color="000000"/>
+              <w:left w:val="single" w:sz="8" w:space="0" w:color="000000"/>
+              <w:bottom w:val="single" w:sz="8" w:space="0" w:color="000000"/>
+              <w:right w:val="single" w:sz="8" w:space="0" w:color="000000"/>
+            </w:tcBorders>
+            <w:tcMar>
+              <w:top w:w="100" w:type="dxa"/>
+              <w:left w:w="100" w:type="dxa"/>
+              <w:bottom w:w="100" w:type="dxa"/>
+              <w:right w:w="100" w:type="dxa"/>
+            </w:tcMar>
+          </w:tcPr>
+          <w:p>
+            <w:pPr>
+              <w:spacing w:after="0" w:line="240" w:lineRule="auto"/>
+              <w:rPr>
+                <w:rFonts w:ascii="Arial" w:eastAsia="Times New Roman" w:hAnsi="Arial" w:cs="Arial"/>
+                <w:b/>
+                <w:bCs/>
+                <w:color w:val="000000"/>
+              </w:rPr>
+            </w:pPr>
+            <w:r>
+              <w:rPr>
+                <w:rFonts w:ascii="Arial" w:eastAsia="Times New Roman" w:hAnsi="Arial" w:cs="Arial"/>
+                <w:b/>
+                <w:bCs/>
+                <w:color w:val="000000"/>
+              </w:rPr>
+              <w:t>Features</w:t>
+            </w:r>
+          </w:p>
+        </w:tc>
+      </w:tr>
     </w:tbl>
-    <w:p>
-      <w:pPr>
-        <w:rPr>
-          <w:rFonts w:ascii="Arial" w:hAnsi="Arial" w:cs="Arial"/>
-          <w:sz w:val="28"/>
-          <w:szCs w:val="28"/>
-        </w:rPr>
-      </w:pPr>
-    </w:p>
     <w:p>
       <w:pPr>
         <w:rPr>
@@ -1123,25 +1193,14 @@
         </w:rPr>
         <w:t xml:space="preserve"> this application it will help them in various aspects, considering that </w:t>
       </w:r>
-      <w:proofErr w:type="spellStart"/>
-      <w:r>
-        <w:rPr>
-          <w:rFonts w:ascii="Arial" w:hAnsi="Arial" w:cs="Arial"/>
-          <w:color w:val="000000"/>
-          <w:sz w:val="28"/>
-          <w:szCs w:val="28"/>
-        </w:rPr>
-        <w:t>millennials</w:t>
-      </w:r>
-      <w:proofErr w:type="spellEnd"/>
-      <w:r>
-        <w:rPr>
-          <w:rFonts w:ascii="Arial" w:hAnsi="Arial" w:cs="Arial"/>
-          <w:color w:val="000000"/>
-          <w:sz w:val="28"/>
-          <w:szCs w:val="28"/>
-        </w:rPr>
-        <w:t xml:space="preserve"> </w:t>
+      <w:r>
+        <w:rPr>
+          <w:rFonts w:ascii="Arial" w:hAnsi="Arial" w:cs="Arial"/>
+          <w:color w:val="000000"/>
+          <w:sz w:val="28"/>
+          <w:szCs w:val="28"/>
+        </w:rPr>
+        <w:t xml:space="preserve">millennials </w:t>
       </w:r>
       <w:r>
         <w:rPr>
@@ -1448,7 +1507,7 @@
           <w:sz w:val="28"/>
           <w:szCs w:val="28"/>
         </w:rPr>
-        <w:t xml:space="preserve">Operating </w:t>
+        <w:t>Operating Environment (Web Application)</w:t>
       </w:r>
       <w:r>
         <w:rPr>
@@ -1458,26 +1517,6 @@
           <w:sz w:val="28"/>
           <w:szCs w:val="28"/>
         </w:rPr>
-        <w:t>Environment (</w:t>
-      </w:r>
-      <w:r>
-        <w:rPr>
-          <w:rFonts w:ascii="Arial" w:eastAsia="Times New Roman" w:hAnsi="Arial" w:cs="Arial"/>
-          <w:bCs/>
-          <w:color w:val="000000"/>
-          <w:sz w:val="28"/>
-          <w:szCs w:val="28"/>
-        </w:rPr>
-        <w:t>Web Application)</w:t>
-      </w:r>
-      <w:r>
-        <w:rPr>
-          <w:rFonts w:ascii="Arial" w:eastAsia="Times New Roman" w:hAnsi="Arial" w:cs="Arial"/>
-          <w:bCs/>
-          <w:color w:val="000000"/>
-          <w:sz w:val="28"/>
-          <w:szCs w:val="28"/>
-        </w:rPr>
         <w:t>:</w:t>
       </w:r>
     </w:p>
@@ -1560,6 +1599,8 @@
     <w:p>
       <w:pPr>
         <w:rPr>
+          <w:rFonts w:ascii="Arial" w:hAnsi="Arial" w:cs="Arial"/>
+          <w:color w:val="000000"/>
           <w:sz w:val="28"/>
           <w:szCs w:val="28"/>
         </w:rPr>
@@ -1608,9 +1649,171 @@
           <w:szCs w:val="28"/>
         </w:rPr>
         <w:t xml:space="preserve">, one solution is to create a system for the doctors to manage all their appointments from all sources, or just leave the management portion to them.   </w:t>
+      </w:r>
+    </w:p>
+    <w:p>
+      <w:pPr>
+        <w:rPr>
+          <w:rFonts w:ascii="Arial" w:hAnsi="Arial" w:cs="Arial"/>
+          <w:color w:val="000000"/>
+          <w:sz w:val="28"/>
+          <w:szCs w:val="28"/>
+        </w:rPr>
+      </w:pPr>
+    </w:p>
+    <w:p>
+      <w:pPr>
+        <w:rPr>
+          <w:rFonts w:ascii="Arial" w:hAnsi="Arial" w:cs="Arial"/>
+          <w:color w:val="000000"/>
+          <w:sz w:val="28"/>
+          <w:szCs w:val="28"/>
+        </w:rPr>
+      </w:pPr>
+      <w:r>
+        <w:rPr>
+          <w:rFonts w:ascii="Arial" w:hAnsi="Arial" w:cs="Arial"/>
+          <w:color w:val="000000"/>
+          <w:sz w:val="28"/>
+          <w:szCs w:val="28"/>
+        </w:rPr>
+        <w:t>Features:</w:t>
+      </w:r>
+    </w:p>
+    <w:p>
+      <w:pPr>
+        <w:rPr>
+          <w:rFonts w:ascii="Arial" w:hAnsi="Arial" w:cs="Arial"/>
+          <w:color w:val="000000"/>
+          <w:sz w:val="28"/>
+          <w:szCs w:val="28"/>
+        </w:rPr>
+      </w:pPr>
+    </w:p>
+    <w:p>
+      <w:pPr>
+        <w:pStyle w:val="ListParagraph"/>
+        <w:numPr>
+          <w:ilvl w:val="0"/>
+          <w:numId w:val="1"/>
+        </w:numPr>
+        <w:rPr>
+          <w:rFonts w:ascii="Arial" w:hAnsi="Arial" w:cs="Arial"/>
+          <w:sz w:val="24"/>
+          <w:szCs w:val="24"/>
+        </w:rPr>
+      </w:pPr>
+      <w:r>
+        <w:rPr>
+          <w:rFonts w:ascii="Arial" w:hAnsi="Arial" w:cs="Arial"/>
+          <w:sz w:val="24"/>
+          <w:szCs w:val="24"/>
+        </w:rPr>
+        <w:t xml:space="preserve">Login/Logout </w:t>
+      </w:r>
+    </w:p>
+    <w:p>
+      <w:pPr>
+        <w:pStyle w:val="ListParagraph"/>
+        <w:numPr>
+          <w:ilvl w:val="0"/>
+          <w:numId w:val="1"/>
+        </w:numPr>
+        <w:rPr>
+          <w:rFonts w:ascii="Arial" w:hAnsi="Arial" w:cs="Arial"/>
+          <w:sz w:val="24"/>
+          <w:szCs w:val="24"/>
+        </w:rPr>
+      </w:pPr>
+      <w:r>
+        <w:rPr>
+          <w:rFonts w:ascii="Arial" w:hAnsi="Arial" w:cs="Arial"/>
+          <w:sz w:val="24"/>
+          <w:szCs w:val="24"/>
+        </w:rPr>
+        <w:t xml:space="preserve">Symptom checker </w:t>
+      </w:r>
+    </w:p>
+    <w:p>
+      <w:pPr>
+        <w:pStyle w:val="ListParagraph"/>
+        <w:numPr>
+          <w:ilvl w:val="0"/>
+          <w:numId w:val="1"/>
+        </w:numPr>
+        <w:rPr>
+          <w:rFonts w:ascii="Arial" w:hAnsi="Arial" w:cs="Arial"/>
+          <w:sz w:val="24"/>
+          <w:szCs w:val="24"/>
+        </w:rPr>
+      </w:pPr>
+      <w:r>
+        <w:rPr>
+          <w:rFonts w:ascii="Arial" w:hAnsi="Arial" w:cs="Arial"/>
+          <w:sz w:val="24"/>
+          <w:szCs w:val="24"/>
+        </w:rPr>
+        <w:t xml:space="preserve">Set Appointments to doctors </w:t>
+      </w:r>
+    </w:p>
+    <w:p>
+      <w:pPr>
+        <w:pStyle w:val="ListParagraph"/>
+        <w:numPr>
+          <w:ilvl w:val="0"/>
+          <w:numId w:val="1"/>
+        </w:numPr>
+        <w:rPr>
+          <w:rFonts w:ascii="Arial" w:hAnsi="Arial" w:cs="Arial"/>
+          <w:sz w:val="24"/>
+          <w:szCs w:val="24"/>
+        </w:rPr>
+      </w:pPr>
+      <w:r>
+        <w:rPr>
+          <w:rFonts w:ascii="Arial" w:hAnsi="Arial" w:cs="Arial"/>
+          <w:sz w:val="24"/>
+          <w:szCs w:val="24"/>
+        </w:rPr>
+        <w:t xml:space="preserve">Manage appointments </w:t>
       </w:r>
       <w:bookmarkStart w:id="0" w:name="_GoBack"/>
       <w:bookmarkEnd w:id="0"/>
+    </w:p>
+    <w:p>
+      <w:pPr>
+        <w:pStyle w:val="ListParagraph"/>
+        <w:numPr>
+          <w:ilvl w:val="0"/>
+          <w:numId w:val="1"/>
+        </w:numPr>
+        <w:rPr>
+          <w:rFonts w:ascii="Arial" w:hAnsi="Arial" w:cs="Arial"/>
+          <w:sz w:val="24"/>
+          <w:szCs w:val="24"/>
+        </w:rPr>
+      </w:pPr>
+      <w:r>
+        <w:rPr>
+          <w:rFonts w:ascii="Arial" w:hAnsi="Arial" w:cs="Arial"/>
+          <w:sz w:val="24"/>
+          <w:szCs w:val="24"/>
+        </w:rPr>
+        <w:t xml:space="preserve">Rate/Review Doctors </w:t>
+      </w:r>
+    </w:p>
+    <w:p>
+      <w:pPr>
+        <w:ind w:left="360"/>
+      </w:pPr>
+    </w:p>
+    <w:p>
+      <w:pPr>
+        <w:rPr>
+          <w:sz w:val="28"/>
+          <w:szCs w:val="28"/>
+        </w:rPr>
+      </w:pPr>
     </w:p>
     <w:sectPr>
       <w:pgSz w:w="12240" w:h="15840"/>
@@ -1622,8 +1825,102 @@
 </w:document>
 </file>
 
+<file path=word/numbering.xml><?xml version="1.0" encoding="utf-8"?>
+<w:numbering xmlns:wpc="http://schemas.microsoft.com/office/word/2010/wordprocessingCanvas" xmlns:cx="http://schemas.microsoft.com/office/drawing/2014/chartex" xmlns:cx1="http://schemas.microsoft.com/office/drawing/2015/9/8/chartex" xmlns:mc="http://schemas.openxmlformats.org/markup-compatibility/2006" xmlns:o="urn:schemas-microsoft-com:office:office" xmlns:r="http://schemas.openxmlformats.org/officeDocument/2006/relationships" xmlns:m="http://schemas.openxmlformats.org/officeDocument/2006/math" xmlns:v="urn:schemas-microsoft-com:vml" xmlns:wp14="http://schemas.microsoft.com/office/word/2010/wordprocessingDrawing" xmlns:wp="http://schemas.openxmlformats.org/drawingml/2006/wordprocessingDrawing" xmlns:w10="urn:schemas-microsoft-com:office:word" xmlns:w="http://schemas.openxmlformats.org/wordprocessingml/2006/main" xmlns:w14="http://schemas.microsoft.com/office/word/2010/wordml" xmlns:w15="http://schemas.microsoft.com/office/word/2012/wordml" xmlns:w16se="http://schemas.microsoft.com/office/word/2015/wordml/symex" xmlns:wpg="http://schemas.microsoft.com/office/word/2010/wordprocessingGroup" xmlns:wpi="http://schemas.microsoft.com/office/word/2010/wordprocessingInk" xmlns:wne="http://schemas.microsoft.com/office/word/2006/wordml" xmlns:wps="http://schemas.microsoft.com/office/word/2010/wordprocessingShape" mc:Ignorable="w14 w15 w16se wp14">
+  <w:abstractNum w:abstractNumId="0" w15:restartNumberingAfterBreak="0">
+    <w:nsid w:val="268E3CD0"/>
+    <w:multiLevelType w:val="hybridMultilevel"/>
+    <w:tmpl w:val="77C89FB6"/>
+    <w:lvl w:ilvl="0" w:tplc="0409000F">
+      <w:start w:val="1"/>
+      <w:numFmt w:val="decimal"/>
+      <w:lvlText w:val="%1."/>
+      <w:lvlJc w:val="left"/>
+      <w:pPr>
+        <w:ind w:left="720" w:hanging="360"/>
+      </w:pPr>
+    </w:lvl>
+    <w:lvl w:ilvl="1" w:tplc="04090019" w:tentative="1">
+      <w:start w:val="1"/>
+      <w:numFmt w:val="lowerLetter"/>
+      <w:lvlText w:val="%2."/>
+      <w:lvlJc w:val="left"/>
+      <w:pPr>
+        <w:ind w:left="1440" w:hanging="360"/>
+      </w:pPr>
+    </w:lvl>
+    <w:lvl w:ilvl="2" w:tplc="0409001B" w:tentative="1">
+      <w:start w:val="1"/>
+      <w:numFmt w:val="lowerRoman"/>
+      <w:lvlText w:val="%3."/>
+      <w:lvlJc w:val="right"/>
+      <w:pPr>
+        <w:ind w:left="2160" w:hanging="180"/>
+      </w:pPr>
+    </w:lvl>
+    <w:lvl w:ilvl="3" w:tplc="0409000F" w:tentative="1">
+      <w:start w:val="1"/>
+      <w:numFmt w:val="decimal"/>
+      <w:lvlText w:val="%4."/>
+      <w:lvlJc w:val="left"/>
+      <w:pPr>
+        <w:ind w:left="2880" w:hanging="360"/>
+      </w:pPr>
+    </w:lvl>
+    <w:lvl w:ilvl="4" w:tplc="04090019" w:tentative="1">
+      <w:start w:val="1"/>
+      <w:numFmt w:val="lowerLetter"/>
+      <w:lvlText w:val="%5."/>
+      <w:lvlJc w:val="left"/>
+      <w:pPr>
+        <w:ind w:left="3600" w:hanging="360"/>
+      </w:pPr>
+    </w:lvl>
+    <w:lvl w:ilvl="5" w:tplc="0409001B" w:tentative="1">
+      <w:start w:val="1"/>
+      <w:numFmt w:val="lowerRoman"/>
+      <w:lvlText w:val="%6."/>
+      <w:lvlJc w:val="right"/>
+      <w:pPr>
+        <w:ind w:left="4320" w:hanging="180"/>
+      </w:pPr>
+    </w:lvl>
+    <w:lvl w:ilvl="6" w:tplc="0409000F" w:tentative="1">
+      <w:start w:val="1"/>
+      <w:numFmt w:val="decimal"/>
+      <w:lvlText w:val="%7."/>
+      <w:lvlJc w:val="left"/>
+      <w:pPr>
+        <w:ind w:left="5040" w:hanging="360"/>
+      </w:pPr>
+    </w:lvl>
+    <w:lvl w:ilvl="7" w:tplc="04090019" w:tentative="1">
+      <w:start w:val="1"/>
+      <w:numFmt w:val="lowerLetter"/>
+      <w:lvlText w:val="%8."/>
+      <w:lvlJc w:val="left"/>
+      <w:pPr>
+        <w:ind w:left="5760" w:hanging="360"/>
+      </w:pPr>
+    </w:lvl>
+    <w:lvl w:ilvl="8" w:tplc="0409001B" w:tentative="1">
+      <w:start w:val="1"/>
+      <w:numFmt w:val="lowerRoman"/>
+      <w:lvlText w:val="%9."/>
+      <w:lvlJc w:val="right"/>
+      <w:pPr>
+        <w:ind w:left="6480" w:hanging="180"/>
+      </w:pPr>
+    </w:lvl>
+  </w:abstractNum>
+  <w:num w:numId="1">
+    <w:abstractNumId w:val="0"/>
+  </w:num>
+</w:numbering>
+</file>
+
 <file path=word/styles.xml><?xml version="1.0" encoding="utf-8"?>
-<w:styles xmlns:mc="http://schemas.openxmlformats.org/markup-compatibility/2006" xmlns:r="http://schemas.openxmlformats.org/officeDocument/2006/relationships" xmlns:w="http://schemas.openxmlformats.org/wordprocessingml/2006/main" xmlns:w14="http://schemas.microsoft.com/office/word/2010/wordml" xmlns:w15="http://schemas.microsoft.com/office/word/2012/wordml" mc:Ignorable="w14 w15">
+<w:styles xmlns:mc="http://schemas.openxmlformats.org/markup-compatibility/2006" xmlns:r="http://schemas.openxmlformats.org/officeDocument/2006/relationships" xmlns:w="http://schemas.openxmlformats.org/wordprocessingml/2006/main" xmlns:w14="http://schemas.microsoft.com/office/word/2010/wordml" xmlns:w15="http://schemas.microsoft.com/office/word/2012/wordml" xmlns:w16se="http://schemas.microsoft.com/office/word/2015/wordml/symex" mc:Ignorable="w14 w15 w16se">
   <w:docDefaults>
     <w:rPrDefault>
       <w:rPr>
@@ -2060,6 +2357,17 @@
       <w:szCs w:val="24"/>
     </w:rPr>
   </w:style>
+  <w:style w:type="paragraph" w:styleId="ListParagraph">
+    <w:name w:val="List Paragraph"/>
+    <w:basedOn w:val="Normal"/>
+    <w:uiPriority w:val="34"/>
+    <w:qFormat/>
+    <w:rsid w:val="007762AD"/>
+    <w:pPr>
+      <w:ind w:left="720"/>
+      <w:contextualSpacing/>
+    </w:pPr>
+  </w:style>
 </w:styles>
 </file>
 

</xml_diff>